<commit_message>
cv sidebar bg color update
</commit_message>
<xml_diff>
--- a/src/cv/CV-Minde-Vieras.docx
+++ b/src/cv/CV-Minde-Vieras.docx
@@ -27,7 +27,7 @@
               <w:bottom w:val="single" w:sz="4" w:space="0" w:color="auto"/>
               <w:right w:val="nil"/>
             </w:tcBorders>
-            <w:shd w:val="clear" w:color="auto" w:fill="FFFFFF" w:themeFill="background1"/>
+            <w:shd w:val="clear" w:color="auto" w:fill="auto"/>
           </w:tcPr>
           <w:p>
             <w:pPr>
@@ -68,7 +68,7 @@
               <w:bottom w:val="nil"/>
               <w:right w:val="nil"/>
             </w:tcBorders>
-            <w:shd w:val="clear" w:color="auto" w:fill="E2EFD9" w:themeFill="accent6" w:themeFillTint="33"/>
+            <w:shd w:val="clear" w:color="auto" w:fill="F2F2F2" w:themeFill="background1" w:themeFillShade="F2"/>
           </w:tcPr>
           <w:p>
             <w:pPr>
@@ -149,7 +149,7 @@
               <w:bottom w:val="nil"/>
               <w:right w:val="nil"/>
             </w:tcBorders>
-            <w:shd w:val="clear" w:color="auto" w:fill="E2EFD9" w:themeFill="accent6" w:themeFillTint="33"/>
+            <w:shd w:val="clear" w:color="auto" w:fill="F2F2F2" w:themeFill="background1" w:themeFillShade="F2"/>
           </w:tcPr>
           <w:p>
             <w:pPr>
@@ -227,7 +227,7 @@
               <w:left w:val="nil"/>
               <w:right w:val="nil"/>
             </w:tcBorders>
-            <w:shd w:val="clear" w:color="auto" w:fill="E2EFD9" w:themeFill="accent6" w:themeFillTint="33"/>
+            <w:shd w:val="clear" w:color="auto" w:fill="F2F2F2" w:themeFill="background1" w:themeFillShade="F2"/>
           </w:tcPr>
           <w:p>
             <w:pPr>
@@ -302,7 +302,7 @@
               <w:bottom w:val="single" w:sz="4" w:space="0" w:color="auto"/>
               <w:right w:val="nil"/>
             </w:tcBorders>
-            <w:shd w:val="clear" w:color="auto" w:fill="FFFFFF" w:themeFill="background1"/>
+            <w:shd w:val="clear" w:color="auto" w:fill="auto"/>
           </w:tcPr>
           <w:p>
             <w:pPr>
@@ -342,7 +342,7 @@
               <w:bottom w:val="nil"/>
               <w:right w:val="nil"/>
             </w:tcBorders>
-            <w:shd w:val="clear" w:color="auto" w:fill="E2EFD9" w:themeFill="accent6" w:themeFillTint="33"/>
+            <w:shd w:val="clear" w:color="auto" w:fill="F2F2F2" w:themeFill="background1" w:themeFillShade="F2"/>
           </w:tcPr>
           <w:p>
             <w:pPr>
@@ -692,7 +692,7 @@
               <w:bottom w:val="single" w:sz="4" w:space="0" w:color="auto"/>
               <w:right w:val="nil"/>
             </w:tcBorders>
-            <w:shd w:val="clear" w:color="auto" w:fill="FFFFFF" w:themeFill="background1"/>
+            <w:shd w:val="clear" w:color="auto" w:fill="auto"/>
           </w:tcPr>
           <w:p>
             <w:pPr>
@@ -732,7 +732,7 @@
               <w:bottom w:val="single" w:sz="4" w:space="0" w:color="auto"/>
               <w:right w:val="nil"/>
             </w:tcBorders>
-            <w:shd w:val="clear" w:color="auto" w:fill="E2EFD9" w:themeFill="accent6" w:themeFillTint="33"/>
+            <w:shd w:val="clear" w:color="auto" w:fill="F2F2F2" w:themeFill="background1" w:themeFillShade="F2"/>
           </w:tcPr>
           <w:p>
             <w:pPr>
@@ -1228,13 +1228,19 @@
           <w:color w:val="000000"/>
           <w:shd w:val="clear" w:color="auto" w:fill="FFFFFF"/>
         </w:rPr>
-        <w:t xml:space="preserve"> and maintaining Drupal, WordPress, Magento and custom platforms. Taking care of full-stack responsibilities as well as managing AWS and common LAMP stack. </w:t>
+        <w:t xml:space="preserve"> </w:t>
       </w:r>
       <w:r>
         <w:rPr>
           <w:rFonts w:ascii="Arial" w:eastAsia="Times New Roman" w:hAnsi="Arial" w:cs="Arial"/>
           <w:color w:val="000000"/>
-          <w:shd w:val="clear" w:color="auto" w:fill="FFFFFF"/>
+        </w:rPr>
+        <w:t xml:space="preserve">and maintaining Drupal, WordPress, Magento and custom platforms. Taking care of full-stack responsibilities as well as managing AWS and common LAMP stack. </w:t>
+      </w:r>
+      <w:r>
+        <w:rPr>
+          <w:rFonts w:ascii="Arial" w:eastAsia="Times New Roman" w:hAnsi="Arial" w:cs="Arial"/>
+          <w:color w:val="000000"/>
         </w:rPr>
         <w:t xml:space="preserve">Writing extensive API’s. </w:t>
       </w:r>
@@ -1242,7 +1248,6 @@
         <w:rPr>
           <w:rFonts w:ascii="Arial" w:eastAsia="Times New Roman" w:hAnsi="Arial" w:cs="Arial"/>
           <w:color w:val="000000"/>
-          <w:shd w:val="clear" w:color="auto" w:fill="FFFFFF"/>
         </w:rPr>
         <w:t>Working collaboratively with a team.</w:t>
       </w:r>
@@ -1308,7 +1313,6 @@
         <w:rPr>
           <w:rFonts w:ascii="Arial" w:eastAsia="Times New Roman" w:hAnsi="Arial" w:cs="Arial"/>
           <w:color w:val="000000"/>
-          <w:shd w:val="clear" w:color="auto" w:fill="FFFFFF"/>
         </w:rPr>
         <w:t>Responsible for front-end and back-end development of Drupal or WordPress CMS. Typically working from designs, but often given free rein on improving existing websites. Whether working individually or with a small team and constantly striving to operate within timescales and hit targets.</w:t>
       </w:r>
@@ -1448,7 +1452,16 @@
           <w:rFonts w:ascii="Arial" w:eastAsia="Times New Roman" w:hAnsi="Arial" w:cs="Arial"/>
           <w:color w:val="000000"/>
         </w:rPr>
-        <w:t xml:space="preserve"> CCNA/CISCO South West College Enniskillen Campus, Northern Ireland</w:t>
+        <w:t xml:space="preserve"> CCNA/CISCO South West College Enniskillen Campus, </w:t>
+      </w:r>
+      <w:bookmarkStart w:id="0" w:name="_GoBack"/>
+      <w:bookmarkEnd w:id="0"/>
+      <w:r>
+        <w:rPr>
+          <w:rFonts w:ascii="Arial" w:eastAsia="Times New Roman" w:hAnsi="Arial" w:cs="Arial"/>
+          <w:color w:val="000000"/>
+        </w:rPr>
+        <w:t>Northern Ireland</w:t>
       </w:r>
     </w:p>
     <w:p>
@@ -1733,16 +1746,7 @@
           <w:rFonts w:ascii="Arial" w:eastAsia="Times New Roman" w:hAnsi="Arial" w:cs="Arial"/>
           <w:color w:val="000000"/>
         </w:rPr>
-        <w:t>Active person who enjoys cycling, runn</w:t>
-      </w:r>
-      <w:bookmarkStart w:id="0" w:name="_GoBack"/>
-      <w:bookmarkEnd w:id="0"/>
-      <w:r>
-        <w:rPr>
-          <w:rFonts w:ascii="Arial" w:eastAsia="Times New Roman" w:hAnsi="Arial" w:cs="Arial"/>
-          <w:color w:val="000000"/>
-        </w:rPr>
-        <w:t>ing and snowboarding. Hobbies include cooking and DIY.</w:t>
+        <w:t>Active person who enjoys cycling, running and snowboarding. Hobbies include cooking and DIY.</w:t>
       </w:r>
     </w:p>
     <w:sectPr>
@@ -5273,7 +5277,7 @@
 </file>
 
 <file path=customXml/itemProps1.xml><?xml version="1.0" encoding="utf-8"?>
-<ds:datastoreItem xmlns:ds="http://schemas.openxmlformats.org/officeDocument/2006/customXml" ds:itemID="{7B20F72E-A666-DA45-A3D3-D71184164D0D}">
+<ds:datastoreItem xmlns:ds="http://schemas.openxmlformats.org/officeDocument/2006/customXml" ds:itemID="{013F9DC3-800F-6743-9127-2AED496D6909}">
   <ds:schemaRefs>
     <ds:schemaRef ds:uri="http://schemas.openxmlformats.org/officeDocument/2006/bibliography"/>
   </ds:schemaRefs>

</xml_diff>

<commit_message>
email changed to mindevieras@gmail.com
</commit_message>
<xml_diff>
--- a/src/cv/CV-Minde-Vieras.docx
+++ b/src/cv/CV-Minde-Vieras.docx
@@ -200,7 +200,7 @@
                 <w:szCs w:val="24"/>
                 <w:lang w:eastAsia="en-GB"/>
               </w:rPr>
-              <w:t>minde@mindelis</w:t>
+              <w:t>minde</w:t>
             </w:r>
             <w:r>
               <w:rPr>
@@ -210,8 +210,40 @@
                 <w:szCs w:val="24"/>
                 <w:lang w:eastAsia="en-GB"/>
               </w:rPr>
+              <w:t>vieras</w:t>
+            </w:r>
+            <w:r>
+              <w:rPr>
+                <w:rFonts w:ascii="Arial" w:eastAsia="Times New Roman" w:hAnsi="Arial" w:cs="Arial"/>
+                <w:bCs/>
+                <w:sz w:val="24"/>
+                <w:szCs w:val="24"/>
+                <w:lang w:eastAsia="en-GB"/>
+              </w:rPr>
+              <w:t>@</w:t>
+            </w:r>
+            <w:r>
+              <w:rPr>
+                <w:rFonts w:ascii="Arial" w:eastAsia="Times New Roman" w:hAnsi="Arial" w:cs="Arial"/>
+                <w:bCs/>
+                <w:sz w:val="24"/>
+                <w:szCs w:val="24"/>
+                <w:lang w:eastAsia="en-GB"/>
+              </w:rPr>
+              <w:t>gmail</w:t>
+            </w:r>
+            <w:r>
+              <w:rPr>
+                <w:rFonts w:ascii="Arial" w:eastAsia="Times New Roman" w:hAnsi="Arial" w:cs="Arial"/>
+                <w:bCs/>
+                <w:sz w:val="24"/>
+                <w:szCs w:val="24"/>
+                <w:lang w:eastAsia="en-GB"/>
+              </w:rPr>
               <w:t>.com</w:t>
             </w:r>
+            <w:bookmarkStart w:id="0" w:name="_GoBack"/>
+            <w:bookmarkEnd w:id="0"/>
           </w:p>
         </w:tc>
       </w:tr>
@@ -1452,16 +1484,7 @@
           <w:rFonts w:ascii="Arial" w:eastAsia="Times New Roman" w:hAnsi="Arial" w:cs="Arial"/>
           <w:color w:val="000000"/>
         </w:rPr>
-        <w:t xml:space="preserve"> CCNA/CISCO South West College Enniskillen Campus, </w:t>
-      </w:r>
-      <w:bookmarkStart w:id="0" w:name="_GoBack"/>
-      <w:bookmarkEnd w:id="0"/>
-      <w:r>
-        <w:rPr>
-          <w:rFonts w:ascii="Arial" w:eastAsia="Times New Roman" w:hAnsi="Arial" w:cs="Arial"/>
-          <w:color w:val="000000"/>
-        </w:rPr>
-        <w:t>Northern Ireland</w:t>
+        <w:t xml:space="preserve"> CCNA/CISCO South West College Enniskillen Campus, Northern Ireland</w:t>
       </w:r>
     </w:p>
     <w:p>
@@ -5277,7 +5300,7 @@
 </file>
 
 <file path=customXml/itemProps1.xml><?xml version="1.0" encoding="utf-8"?>
-<ds:datastoreItem xmlns:ds="http://schemas.openxmlformats.org/officeDocument/2006/customXml" ds:itemID="{013F9DC3-800F-6743-9127-2AED496D6909}">
+<ds:datastoreItem xmlns:ds="http://schemas.openxmlformats.org/officeDocument/2006/customXml" ds:itemID="{AC0D507E-D065-674E-992D-D1E378BD7610}">
   <ds:schemaRefs>
     <ds:schemaRef ds:uri="http://schemas.openxmlformats.org/officeDocument/2006/bibliography"/>
   </ds:schemaRefs>

</xml_diff>